<commit_message>
added paper and ppt
</commit_message>
<xml_diff>
--- a/Documents/depression detection system_Paperl.pdf_fi.docx
+++ b/Documents/depression detection system_Paperl.pdf_fi.docx
@@ -36,8 +36,6 @@
         </w:rPr>
         <w:t>Depression detection system using python</w:t>
       </w:r>
-      <w:bookmarkStart w:id="0" w:name="_GoBack"/>
-      <w:bookmarkEnd w:id="0"/>
     </w:p>
     <w:p>
       <w:pPr>
@@ -2302,6 +2300,7 @@
     <w:p>
       <w:pPr>
         <w:numPr>
+          <w:ilvl w:val="0"/>
           <w:numId w:val="0"/>
         </w:numPr>
         <w:pBdr>
@@ -2599,7 +2598,43 @@
           <w:szCs w:val="20"/>
           <w:lang w:val="en-US"/>
         </w:rPr>
-        <w:t>The Naive-Bayes classifier resulted in the accuracy of 95.45% whereas the CNN used for Facial expression recognition gave an accuracy of 68.04% .</w:t>
+        <w:t>The Naive-Bayes classifier</w:t>
+      </w:r>
+      <w:r>
+        <w:rPr>
+          <w:rFonts w:hint="default"/>
+          <w:sz w:val="20"/>
+          <w:szCs w:val="20"/>
+          <w:lang w:val="en-IN"/>
+        </w:rPr>
+        <w:t xml:space="preserve"> and the SVM classifier</w:t>
+      </w:r>
+      <w:r>
+        <w:rPr>
+          <w:rFonts w:hint="default"/>
+          <w:sz w:val="20"/>
+          <w:szCs w:val="20"/>
+          <w:lang w:val="en-US"/>
+        </w:rPr>
+        <w:t xml:space="preserve"> resulted in the accuracy of 95.45% whereas the CNN used for Facial expression recognition gave an accuracy of 6</w:t>
+      </w:r>
+      <w:r>
+        <w:rPr>
+          <w:rFonts w:hint="default"/>
+          <w:sz w:val="20"/>
+          <w:szCs w:val="20"/>
+          <w:lang w:val="en-IN"/>
+        </w:rPr>
+        <w:t>6</w:t>
+      </w:r>
+      <w:r>
+        <w:rPr>
+          <w:rFonts w:hint="default"/>
+          <w:sz w:val="20"/>
+          <w:szCs w:val="20"/>
+          <w:lang w:val="en-US"/>
+        </w:rPr>
+        <w:t>.04% .</w:t>
       </w:r>
       <w:r>
         <w:rPr>
@@ -2714,337 +2749,714 @@
       </w:pPr>
       <w:r>
         <w:rPr>
-          <w:sz w:val="20"/>
-          <w:szCs w:val="20"/>
-        </w:rPr>
-        <w:t>1). L. Mariñelarena Dondena, E. Ferretti, M. Maragoudakis, M. Sapino, and M. Errecalde, "Predicting Depression: A Comparative Study of Machine Learning Approaches Based on Language Usage," Journal, 2017.</w:t>
-      </w:r>
-    </w:p>
-    <w:p>
-      <w:pPr>
-        <w:tabs>
-          <w:tab w:val="left" w:pos="360"/>
-        </w:tabs>
-        <w:spacing w:after="50"/>
-        <w:jc w:val="both"/>
-        <w:rPr>
-          <w:sz w:val="20"/>
-          <w:szCs w:val="20"/>
-        </w:rPr>
-      </w:pPr>
-      <w:r>
-        <w:rPr>
-          <w:sz w:val="20"/>
-          <w:szCs w:val="20"/>
-        </w:rPr>
-        <w:t>2). L. Ansari, S. Ji, C. Qian, and E. Cambria, "Ensemble Hybrid Learning Methods for Automated Depression Detection," Journal, 2023.</w:t>
-      </w:r>
-    </w:p>
-    <w:p>
-      <w:pPr>
-        <w:tabs>
-          <w:tab w:val="left" w:pos="360"/>
-        </w:tabs>
-        <w:spacing w:after="50"/>
-        <w:jc w:val="both"/>
-        <w:rPr>
-          <w:sz w:val="20"/>
-          <w:szCs w:val="20"/>
-        </w:rPr>
-      </w:pPr>
-      <w:r>
-        <w:rPr>
-          <w:sz w:val="20"/>
-          <w:szCs w:val="20"/>
-        </w:rPr>
-        <w:t>3). M. Raeiati Banadkooki, C. Mielke, K.-H. Wolf, R. Haux, and M. Marschollek, "Automatic Detection of Depression by Using a Neural Network," Journal, 2018.</w:t>
-      </w:r>
-    </w:p>
-    <w:p>
-      <w:pPr>
-        <w:tabs>
-          <w:tab w:val="left" w:pos="360"/>
-        </w:tabs>
-        <w:spacing w:after="50"/>
-        <w:jc w:val="both"/>
-        <w:rPr>
-          <w:sz w:val="20"/>
-          <w:szCs w:val="20"/>
-        </w:rPr>
-      </w:pPr>
-      <w:r>
-        <w:rPr>
-          <w:sz w:val="20"/>
-          <w:szCs w:val="20"/>
-        </w:rPr>
-        <w:t>4). U. Chawda and S. Rakesh, "Implementation and Analysis of Depression Detection Model Using Emotion Artificial Intelligence," Journal, 2019.</w:t>
-      </w:r>
-    </w:p>
-    <w:p>
-      <w:pPr>
-        <w:tabs>
-          <w:tab w:val="left" w:pos="360"/>
-        </w:tabs>
-        <w:spacing w:after="50"/>
-        <w:jc w:val="both"/>
-        <w:rPr>
-          <w:sz w:val="20"/>
-          <w:szCs w:val="20"/>
-        </w:rPr>
-      </w:pPr>
-      <w:r>
-        <w:rPr>
-          <w:sz w:val="20"/>
-          <w:szCs w:val="20"/>
-        </w:rPr>
-        <w:t>5). R. Salas-Zárate, G. Alor-Hernández, M. P. Salas-Zárate, M. A. Paredes-Valverde, M. Bustos-López, and J. L. Sánchez-Cervantes, "Depression Detection on Social Media," Journal, 2022.</w:t>
-      </w:r>
-    </w:p>
-    <w:p>
-      <w:pPr>
-        <w:tabs>
-          <w:tab w:val="left" w:pos="360"/>
-        </w:tabs>
-        <w:spacing w:after="50"/>
-        <w:jc w:val="both"/>
-        <w:rPr>
-          <w:sz w:val="20"/>
-          <w:szCs w:val="20"/>
-        </w:rPr>
-      </w:pPr>
-      <w:r>
-        <w:rPr>
-          <w:sz w:val="20"/>
-          <w:szCs w:val="20"/>
-        </w:rPr>
-        <w:t>6). D.-D. Yan, L.-L. Zhao, X.-W. Song, X.-H. Zang, and L.-C. Yang, "Automated Detection of Clinical Depression Based on Convolution Neural Network Model," Journal, 2022.</w:t>
-      </w:r>
-    </w:p>
-    <w:p>
-      <w:pPr>
-        <w:tabs>
-          <w:tab w:val="left" w:pos="360"/>
-        </w:tabs>
-        <w:spacing w:after="50"/>
-        <w:jc w:val="both"/>
-        <w:rPr>
-          <w:sz w:val="20"/>
-          <w:szCs w:val="20"/>
-        </w:rPr>
-      </w:pPr>
-      <w:r>
-        <w:rPr>
-          <w:sz w:val="20"/>
-          <w:szCs w:val="20"/>
-        </w:rPr>
-        <w:t>7). V. Maheshwar, N. Venu Gopal, V. Naveen Kumar, D. Pranavi, and Y. Padma Sai, "Development of an SVM-Based Depression Detection Model Using MFCC Feature Extraction," Journal, 2022.</w:t>
-      </w:r>
-    </w:p>
-    <w:p>
-      <w:pPr>
-        <w:tabs>
-          <w:tab w:val="left" w:pos="360"/>
-        </w:tabs>
-        <w:spacing w:after="50"/>
-        <w:jc w:val="both"/>
-        <w:rPr>
-          <w:sz w:val="20"/>
-          <w:szCs w:val="20"/>
-        </w:rPr>
-      </w:pPr>
-      <w:r>
-        <w:rPr>
-          <w:sz w:val="20"/>
-          <w:szCs w:val="20"/>
-        </w:rPr>
-        <w:t>8). M. R. Hidayatullah and W. Maharani, "Depression Detection on Twitter Social Media Using Decision Tree," Journal, 2022.</w:t>
-      </w:r>
-    </w:p>
-    <w:p>
-      <w:pPr>
-        <w:tabs>
-          <w:tab w:val="left" w:pos="360"/>
-        </w:tabs>
-        <w:spacing w:after="50"/>
-        <w:jc w:val="both"/>
-        <w:rPr>
-          <w:sz w:val="20"/>
-          <w:szCs w:val="20"/>
-        </w:rPr>
-      </w:pPr>
-      <w:r>
-        <w:rPr>
-          <w:sz w:val="20"/>
-          <w:szCs w:val="20"/>
-        </w:rPr>
-        <w:t>9). V. Bastos and A. F. Monteiro, "Detection of Depression Symptoms Using Chatbots Based on Machine Learning," Conference Paper, 2020.</w:t>
-      </w:r>
-    </w:p>
-    <w:p>
-      <w:pPr>
-        <w:tabs>
-          <w:tab w:val="left" w:pos="360"/>
-        </w:tabs>
-        <w:spacing w:after="50"/>
-        <w:jc w:val="both"/>
-        <w:rPr>
-          <w:sz w:val="20"/>
-          <w:szCs w:val="20"/>
-        </w:rPr>
-      </w:pPr>
-      <w:r>
-        <w:rPr>
-          <w:sz w:val="20"/>
-          <w:szCs w:val="20"/>
-        </w:rPr>
-        <w:t>10). M. Patil, V. M. Wadhai, D. H. Gawali, and A. S. Chanchlani, "Intelligent Depression Detection System Using Effective Hyper-Scanning Techniques," Journal, 2020.</w:t>
-      </w:r>
-    </w:p>
-    <w:p>
-      <w:pPr>
-        <w:tabs>
-          <w:tab w:val="left" w:pos="360"/>
-        </w:tabs>
-        <w:spacing w:after="50"/>
-        <w:jc w:val="both"/>
-        <w:rPr>
-          <w:sz w:val="20"/>
-          <w:szCs w:val="20"/>
-        </w:rPr>
-      </w:pPr>
-      <w:r>
-        <w:rPr>
-          <w:sz w:val="20"/>
-          <w:szCs w:val="20"/>
-        </w:rPr>
-        <w:t>11). M. Rizwan, P. Rani, and J. Patel, "A Hybrid Model for Depression Detection Using Visual and Linguistic Data," Journal, 2021.</w:t>
-      </w:r>
-    </w:p>
-    <w:p>
-      <w:pPr>
-        <w:tabs>
-          <w:tab w:val="left" w:pos="360"/>
-        </w:tabs>
-        <w:spacing w:after="50"/>
-        <w:jc w:val="both"/>
-        <w:rPr>
-          <w:sz w:val="20"/>
-          <w:szCs w:val="20"/>
-        </w:rPr>
-      </w:pPr>
-      <w:r>
-        <w:rPr>
-          <w:sz w:val="20"/>
-          <w:szCs w:val="20"/>
-        </w:rPr>
-        <w:t>12). A. Singh, R. K. Gupta, and N. Goyal, "Real-Time Depression Detection Using Wearable Device Data," Journal, 2021.</w:t>
-      </w:r>
-    </w:p>
-    <w:p>
-      <w:pPr>
-        <w:tabs>
-          <w:tab w:val="left" w:pos="360"/>
-        </w:tabs>
-        <w:spacing w:after="50"/>
-        <w:jc w:val="both"/>
-        <w:rPr>
-          <w:sz w:val="20"/>
-          <w:szCs w:val="20"/>
-        </w:rPr>
-      </w:pPr>
-      <w:r>
-        <w:rPr>
-          <w:sz w:val="20"/>
-          <w:szCs w:val="20"/>
-        </w:rPr>
-        <w:t>13). L. Zhao, H. Zhu, and Q. Li, "Transfer Learning for Depression Detection: A Model for Low-Resource Environments," Journal, 2021.</w:t>
-      </w:r>
-    </w:p>
-    <w:p>
-      <w:pPr>
-        <w:tabs>
-          <w:tab w:val="left" w:pos="360"/>
-        </w:tabs>
-        <w:spacing w:after="50"/>
-        <w:jc w:val="both"/>
-        <w:rPr>
-          <w:sz w:val="20"/>
-          <w:szCs w:val="20"/>
-        </w:rPr>
-      </w:pPr>
-      <w:r>
-        <w:rPr>
-          <w:sz w:val="20"/>
-          <w:szCs w:val="20"/>
-        </w:rPr>
-        <w:t>14). P. Mehta and S. Saxena, "Deep Learning Framework for Sentiment Analysis on Social Media Data for Depression Detection," Journal, 2020.</w:t>
-      </w:r>
-    </w:p>
-    <w:p>
-      <w:pPr>
-        <w:tabs>
-          <w:tab w:val="left" w:pos="360"/>
-        </w:tabs>
-        <w:spacing w:after="50"/>
-        <w:jc w:val="both"/>
-        <w:rPr>
-          <w:sz w:val="20"/>
-          <w:szCs w:val="20"/>
-        </w:rPr>
-      </w:pPr>
-      <w:r>
-        <w:rPr>
-          <w:sz w:val="20"/>
-          <w:szCs w:val="20"/>
-        </w:rPr>
-        <w:t>15). Z. Liu, J. Chen, and Y. Zhou, "Multimodal Deep Learning for Real-Time Depression Detection Using EEG and Facial Analysis," Journal, 2023.</w:t>
-      </w:r>
-    </w:p>
-    <w:p>
-      <w:pPr>
-        <w:tabs>
-          <w:tab w:val="left" w:pos="360"/>
-        </w:tabs>
-        <w:spacing w:after="50"/>
-        <w:jc w:val="both"/>
-        <w:rPr>
-          <w:sz w:val="20"/>
-          <w:szCs w:val="20"/>
-        </w:rPr>
-      </w:pPr>
-    </w:p>
-    <w:p>
-      <w:pPr>
-        <w:tabs>
-          <w:tab w:val="left" w:pos="360"/>
-        </w:tabs>
-        <w:spacing w:after="50"/>
-        <w:jc w:val="both"/>
-        <w:rPr>
-          <w:sz w:val="20"/>
-          <w:szCs w:val="20"/>
-        </w:rPr>
-      </w:pPr>
-    </w:p>
-    <w:p>
-      <w:pPr>
-        <w:pBdr>
-          <w:top w:val="none" w:color="auto" w:sz="0" w:space="0"/>
-          <w:left w:val="none" w:color="auto" w:sz="0" w:space="0"/>
-          <w:bottom w:val="none" w:color="auto" w:sz="0" w:space="0"/>
-          <w:right w:val="none" w:color="auto" w:sz="0" w:space="0"/>
-          <w:between w:val="none" w:color="auto" w:sz="0" w:space="0"/>
-        </w:pBdr>
-        <w:tabs>
-          <w:tab w:val="left" w:pos="360"/>
-        </w:tabs>
-        <w:spacing w:after="50"/>
-        <w:jc w:val="both"/>
-        <w:rPr>
-          <w:sz w:val="20"/>
-          <w:szCs w:val="20"/>
-        </w:rPr>
-      </w:pPr>
+          <w:rFonts w:hint="default"/>
+          <w:sz w:val="20"/>
+          <w:szCs w:val="20"/>
+          <w:lang w:val="en-IN"/>
+        </w:rPr>
+        <w:t>[</w:t>
+      </w:r>
+      <w:r>
+        <w:rPr>
+          <w:sz w:val="20"/>
+          <w:szCs w:val="20"/>
+        </w:rPr>
+        <w:t>1</w:t>
+      </w:r>
+      <w:r>
+        <w:rPr>
+          <w:rFonts w:hint="default"/>
+          <w:sz w:val="20"/>
+          <w:szCs w:val="20"/>
+          <w:lang w:val="en-IN"/>
+        </w:rPr>
+        <w:t>]</w:t>
+      </w:r>
+      <w:r>
+        <w:rPr>
+          <w:sz w:val="20"/>
+          <w:szCs w:val="20"/>
+        </w:rPr>
+        <w:t>. L. Mariñelarena Dondena, E. Ferretti, M. Maragoudakis, M. Sapino, and M. Errecalde, "Predicting Depression: A Comparative Study of Machine Learning Approaches Based on Language Usage," Journal, 2017.</w:t>
+      </w:r>
+    </w:p>
+    <w:p>
+      <w:pPr>
+        <w:tabs>
+          <w:tab w:val="left" w:pos="360"/>
+        </w:tabs>
+        <w:spacing w:after="50"/>
+        <w:jc w:val="both"/>
+        <w:rPr>
+          <w:sz w:val="20"/>
+          <w:szCs w:val="20"/>
+        </w:rPr>
+      </w:pPr>
+      <w:r>
+        <w:rPr>
+          <w:rFonts w:hint="default"/>
+          <w:sz w:val="20"/>
+          <w:szCs w:val="20"/>
+          <w:lang w:val="en-IN"/>
+        </w:rPr>
+        <w:t>[</w:t>
+      </w:r>
+      <w:r>
+        <w:rPr>
+          <w:sz w:val="20"/>
+          <w:szCs w:val="20"/>
+        </w:rPr>
+        <w:t>2</w:t>
+      </w:r>
+      <w:r>
+        <w:rPr>
+          <w:rFonts w:hint="default"/>
+          <w:sz w:val="20"/>
+          <w:szCs w:val="20"/>
+          <w:lang w:val="en-IN"/>
+        </w:rPr>
+        <w:t>]</w:t>
+      </w:r>
+      <w:r>
+        <w:rPr>
+          <w:sz w:val="20"/>
+          <w:szCs w:val="20"/>
+        </w:rPr>
+        <w:t>. L. Ansari, S. Ji, C. Qian, and E. Cambria, "Ensemble Hybrid Learning Methods for Automated Depression Detection," Journal, 2023.</w:t>
+      </w:r>
+    </w:p>
+    <w:p>
+      <w:pPr>
+        <w:tabs>
+          <w:tab w:val="left" w:pos="360"/>
+        </w:tabs>
+        <w:spacing w:after="50"/>
+        <w:jc w:val="both"/>
+        <w:rPr>
+          <w:sz w:val="20"/>
+          <w:szCs w:val="20"/>
+        </w:rPr>
+      </w:pPr>
+      <w:r>
+        <w:rPr>
+          <w:rFonts w:hint="default"/>
+          <w:sz w:val="20"/>
+          <w:szCs w:val="20"/>
+          <w:lang w:val="en-IN"/>
+        </w:rPr>
+        <w:t>[</w:t>
+      </w:r>
+      <w:r>
+        <w:rPr>
+          <w:sz w:val="20"/>
+          <w:szCs w:val="20"/>
+        </w:rPr>
+        <w:t>3</w:t>
+      </w:r>
+      <w:r>
+        <w:rPr>
+          <w:rFonts w:hint="default"/>
+          <w:sz w:val="20"/>
+          <w:szCs w:val="20"/>
+          <w:lang w:val="en-IN"/>
+        </w:rPr>
+        <w:t>]</w:t>
+      </w:r>
+      <w:r>
+        <w:rPr>
+          <w:sz w:val="20"/>
+          <w:szCs w:val="20"/>
+        </w:rPr>
+        <w:t>. M. Raeiati Banadkooki, C. Mielke, K.-H. Wolf, R. Haux, and M. Marschollek, "Automatic Detection of Depression by Using a Neural Network," Journal, 2018.</w:t>
+      </w:r>
+    </w:p>
+    <w:p>
+      <w:pPr>
+        <w:tabs>
+          <w:tab w:val="left" w:pos="360"/>
+        </w:tabs>
+        <w:spacing w:after="50"/>
+        <w:jc w:val="both"/>
+        <w:rPr>
+          <w:sz w:val="20"/>
+          <w:szCs w:val="20"/>
+        </w:rPr>
+      </w:pPr>
+      <w:r>
+        <w:rPr>
+          <w:rFonts w:hint="default"/>
+          <w:sz w:val="20"/>
+          <w:szCs w:val="20"/>
+          <w:lang w:val="en-IN"/>
+        </w:rPr>
+        <w:t>[</w:t>
+      </w:r>
+      <w:r>
+        <w:rPr>
+          <w:sz w:val="20"/>
+          <w:szCs w:val="20"/>
+        </w:rPr>
+        <w:t>4</w:t>
+      </w:r>
+      <w:r>
+        <w:rPr>
+          <w:rFonts w:hint="default"/>
+          <w:sz w:val="20"/>
+          <w:szCs w:val="20"/>
+          <w:lang w:val="en-IN"/>
+        </w:rPr>
+        <w:t>]</w:t>
+      </w:r>
+      <w:r>
+        <w:rPr>
+          <w:sz w:val="20"/>
+          <w:szCs w:val="20"/>
+        </w:rPr>
+        <w:t>. U. Chawda and S. Rakesh, "Implementation and Analysis of Depression Detection Model Using Emotion Artificial Intelligence," Journal, 2019.</w:t>
+      </w:r>
+    </w:p>
+    <w:p>
+      <w:pPr>
+        <w:tabs>
+          <w:tab w:val="left" w:pos="360"/>
+        </w:tabs>
+        <w:spacing w:after="50"/>
+        <w:jc w:val="both"/>
+        <w:rPr>
+          <w:sz w:val="20"/>
+          <w:szCs w:val="20"/>
+        </w:rPr>
+      </w:pPr>
+      <w:r>
+        <w:rPr>
+          <w:rFonts w:hint="default"/>
+          <w:sz w:val="20"/>
+          <w:szCs w:val="20"/>
+          <w:lang w:val="en-IN"/>
+        </w:rPr>
+        <w:t>[</w:t>
+      </w:r>
+      <w:r>
+        <w:rPr>
+          <w:sz w:val="20"/>
+          <w:szCs w:val="20"/>
+        </w:rPr>
+        <w:t>5</w:t>
+      </w:r>
+      <w:r>
+        <w:rPr>
+          <w:rFonts w:hint="default"/>
+          <w:sz w:val="20"/>
+          <w:szCs w:val="20"/>
+          <w:lang w:val="en-IN"/>
+        </w:rPr>
+        <w:t>]</w:t>
+      </w:r>
+      <w:r>
+        <w:rPr>
+          <w:sz w:val="20"/>
+          <w:szCs w:val="20"/>
+        </w:rPr>
+        <w:t>. R. Salas-Zárate, G. Alor-Hernández, M. P. Salas-Zárate, M. A. Paredes-Valverde, M. Bustos-López, and J. L. Sánchez-Cervantes, "Depression Detection on Social Media," Journal, 2022.</w:t>
+      </w:r>
+    </w:p>
+    <w:p>
+      <w:pPr>
+        <w:tabs>
+          <w:tab w:val="left" w:pos="360"/>
+        </w:tabs>
+        <w:spacing w:after="50"/>
+        <w:jc w:val="both"/>
+        <w:rPr>
+          <w:sz w:val="20"/>
+          <w:szCs w:val="20"/>
+        </w:rPr>
+      </w:pPr>
+      <w:r>
+        <w:rPr>
+          <w:rFonts w:hint="default"/>
+          <w:sz w:val="20"/>
+          <w:szCs w:val="20"/>
+          <w:lang w:val="en-IN"/>
+        </w:rPr>
+        <w:t>[</w:t>
+      </w:r>
+      <w:r>
+        <w:rPr>
+          <w:sz w:val="20"/>
+          <w:szCs w:val="20"/>
+        </w:rPr>
+        <w:t>6</w:t>
+      </w:r>
+      <w:r>
+        <w:rPr>
+          <w:rFonts w:hint="default"/>
+          <w:sz w:val="20"/>
+          <w:szCs w:val="20"/>
+          <w:lang w:val="en-IN"/>
+        </w:rPr>
+        <w:t>]</w:t>
+      </w:r>
+      <w:r>
+        <w:rPr>
+          <w:sz w:val="20"/>
+          <w:szCs w:val="20"/>
+        </w:rPr>
+        <w:t>. D.-D. Yan, L.-L. Zhao, X.-W. Song, X.-H. Zang, and L.-C. Yang, "Automated Detection of Clinical Depression Based on Convolution Neural Network Model," Journal, 2022.</w:t>
+      </w:r>
+    </w:p>
+    <w:p>
+      <w:pPr>
+        <w:tabs>
+          <w:tab w:val="left" w:pos="360"/>
+        </w:tabs>
+        <w:spacing w:after="50"/>
+        <w:jc w:val="both"/>
+        <w:rPr>
+          <w:sz w:val="20"/>
+          <w:szCs w:val="20"/>
+        </w:rPr>
+      </w:pPr>
+      <w:r>
+        <w:rPr>
+          <w:rFonts w:hint="default"/>
+          <w:sz w:val="20"/>
+          <w:szCs w:val="20"/>
+          <w:lang w:val="en-IN"/>
+        </w:rPr>
+        <w:t>[</w:t>
+      </w:r>
+      <w:r>
+        <w:rPr>
+          <w:sz w:val="20"/>
+          <w:szCs w:val="20"/>
+        </w:rPr>
+        <w:t>7</w:t>
+      </w:r>
+      <w:r>
+        <w:rPr>
+          <w:rFonts w:hint="default"/>
+          <w:sz w:val="20"/>
+          <w:szCs w:val="20"/>
+          <w:lang w:val="en-IN"/>
+        </w:rPr>
+        <w:t>]</w:t>
+      </w:r>
+      <w:r>
+        <w:rPr>
+          <w:sz w:val="20"/>
+          <w:szCs w:val="20"/>
+        </w:rPr>
+        <w:t>. V. Maheshwar, N. Venu Gopal, V. Naveen Kumar, D. Pranavi, and Y. Padma Sai, "Development of an SVM-Based Depression Detection Model Using MFCC Feature Extraction," Journal, 2022.</w:t>
+      </w:r>
+    </w:p>
+    <w:p>
+      <w:pPr>
+        <w:tabs>
+          <w:tab w:val="left" w:pos="360"/>
+        </w:tabs>
+        <w:spacing w:after="50"/>
+        <w:jc w:val="both"/>
+        <w:rPr>
+          <w:sz w:val="20"/>
+          <w:szCs w:val="20"/>
+        </w:rPr>
+      </w:pPr>
+      <w:r>
+        <w:rPr>
+          <w:rFonts w:hint="default"/>
+          <w:sz w:val="20"/>
+          <w:szCs w:val="20"/>
+          <w:lang w:val="en-IN"/>
+        </w:rPr>
+        <w:t>[</w:t>
+      </w:r>
+      <w:r>
+        <w:rPr>
+          <w:sz w:val="20"/>
+          <w:szCs w:val="20"/>
+        </w:rPr>
+        <w:t>8</w:t>
+      </w:r>
+      <w:r>
+        <w:rPr>
+          <w:rFonts w:hint="default"/>
+          <w:sz w:val="20"/>
+          <w:szCs w:val="20"/>
+          <w:lang w:val="en-IN"/>
+        </w:rPr>
+        <w:t>]</w:t>
+      </w:r>
+      <w:r>
+        <w:rPr>
+          <w:sz w:val="20"/>
+          <w:szCs w:val="20"/>
+        </w:rPr>
+        <w:t>. M. R. Hidayatullah and W. Maharani, "Depression Detection on Twitter Social Media Using Decision Tree," Journal, 2022.</w:t>
+      </w:r>
+    </w:p>
+    <w:p>
+      <w:pPr>
+        <w:tabs>
+          <w:tab w:val="left" w:pos="360"/>
+        </w:tabs>
+        <w:spacing w:after="50"/>
+        <w:jc w:val="both"/>
+        <w:rPr>
+          <w:sz w:val="20"/>
+          <w:szCs w:val="20"/>
+        </w:rPr>
+      </w:pPr>
+      <w:r>
+        <w:rPr>
+          <w:rFonts w:hint="default"/>
+          <w:sz w:val="20"/>
+          <w:szCs w:val="20"/>
+          <w:lang w:val="en-IN"/>
+        </w:rPr>
+        <w:t>[</w:t>
+      </w:r>
+      <w:r>
+        <w:rPr>
+          <w:sz w:val="20"/>
+          <w:szCs w:val="20"/>
+        </w:rPr>
+        <w:t>9</w:t>
+      </w:r>
+      <w:r>
+        <w:rPr>
+          <w:rFonts w:hint="default"/>
+          <w:sz w:val="20"/>
+          <w:szCs w:val="20"/>
+          <w:lang w:val="en-IN"/>
+        </w:rPr>
+        <w:t>]</w:t>
+      </w:r>
+      <w:r>
+        <w:rPr>
+          <w:sz w:val="20"/>
+          <w:szCs w:val="20"/>
+        </w:rPr>
+        <w:t>. V. Bastos and A. F. Monteiro, "Detection of Depression Symptoms Using Chatbots Based on Machine Learning," Conference Paper, 2020.</w:t>
+      </w:r>
+    </w:p>
+    <w:p>
+      <w:pPr>
+        <w:tabs>
+          <w:tab w:val="left" w:pos="360"/>
+        </w:tabs>
+        <w:spacing w:after="50"/>
+        <w:jc w:val="both"/>
+        <w:rPr>
+          <w:sz w:val="20"/>
+          <w:szCs w:val="20"/>
+        </w:rPr>
+      </w:pPr>
+      <w:r>
+        <w:rPr>
+          <w:rFonts w:hint="default"/>
+          <w:sz w:val="20"/>
+          <w:szCs w:val="20"/>
+          <w:lang w:val="en-IN"/>
+        </w:rPr>
+        <w:t>[</w:t>
+      </w:r>
+      <w:r>
+        <w:rPr>
+          <w:sz w:val="20"/>
+          <w:szCs w:val="20"/>
+        </w:rPr>
+        <w:t>10</w:t>
+      </w:r>
+      <w:r>
+        <w:rPr>
+          <w:rFonts w:hint="default"/>
+          <w:sz w:val="20"/>
+          <w:szCs w:val="20"/>
+          <w:lang w:val="en-IN"/>
+        </w:rPr>
+        <w:t>]</w:t>
+      </w:r>
+      <w:r>
+        <w:rPr>
+          <w:sz w:val="20"/>
+          <w:szCs w:val="20"/>
+        </w:rPr>
+        <w:t>. M. Patil, V. M. Wadhai, D. H. Gawali, and A. S. Chanchlani, "Intelligent Depression Detection System Using Effective Hyper-Scanning Techniques," Journal, 2020.</w:t>
+      </w:r>
+    </w:p>
+    <w:p>
+      <w:pPr>
+        <w:tabs>
+          <w:tab w:val="left" w:pos="360"/>
+        </w:tabs>
+        <w:spacing w:after="50"/>
+        <w:jc w:val="both"/>
+        <w:rPr>
+          <w:sz w:val="20"/>
+          <w:szCs w:val="20"/>
+        </w:rPr>
+      </w:pPr>
+      <w:r>
+        <w:rPr>
+          <w:rFonts w:hint="default"/>
+          <w:sz w:val="20"/>
+          <w:szCs w:val="20"/>
+          <w:lang w:val="en-IN"/>
+        </w:rPr>
+        <w:t>[</w:t>
+      </w:r>
+      <w:r>
+        <w:rPr>
+          <w:sz w:val="20"/>
+          <w:szCs w:val="20"/>
+        </w:rPr>
+        <w:t>11</w:t>
+      </w:r>
+      <w:r>
+        <w:rPr>
+          <w:rFonts w:hint="default"/>
+          <w:sz w:val="20"/>
+          <w:szCs w:val="20"/>
+          <w:lang w:val="en-IN"/>
+        </w:rPr>
+        <w:t>]</w:t>
+      </w:r>
+      <w:r>
+        <w:rPr>
+          <w:sz w:val="20"/>
+          <w:szCs w:val="20"/>
+        </w:rPr>
+        <w:t>. M. Rizwan, P. Rani, and J. Patel, "A Hybrid Model for Depression Detection Using Visual and Linguistic Data," Journal, 2021.</w:t>
+      </w:r>
+    </w:p>
+    <w:p>
+      <w:pPr>
+        <w:tabs>
+          <w:tab w:val="left" w:pos="360"/>
+        </w:tabs>
+        <w:spacing w:after="50"/>
+        <w:jc w:val="both"/>
+        <w:rPr>
+          <w:sz w:val="20"/>
+          <w:szCs w:val="20"/>
+        </w:rPr>
+      </w:pPr>
+      <w:r>
+        <w:rPr>
+          <w:rFonts w:hint="default"/>
+          <w:sz w:val="20"/>
+          <w:szCs w:val="20"/>
+          <w:lang w:val="en-IN"/>
+        </w:rPr>
+        <w:t>[</w:t>
+      </w:r>
+      <w:r>
+        <w:rPr>
+          <w:sz w:val="20"/>
+          <w:szCs w:val="20"/>
+        </w:rPr>
+        <w:t>12</w:t>
+      </w:r>
+      <w:r>
+        <w:rPr>
+          <w:rFonts w:hint="default"/>
+          <w:sz w:val="20"/>
+          <w:szCs w:val="20"/>
+          <w:lang w:val="en-IN"/>
+        </w:rPr>
+        <w:t>]</w:t>
+      </w:r>
+      <w:r>
+        <w:rPr>
+          <w:sz w:val="20"/>
+          <w:szCs w:val="20"/>
+        </w:rPr>
+        <w:t>. A. Singh, R. K. Gupta, and N. Goyal, "Real-Time Depression Detection Using Wearable Device Data," Journal, 2021.</w:t>
+      </w:r>
+    </w:p>
+    <w:p>
+      <w:pPr>
+        <w:tabs>
+          <w:tab w:val="left" w:pos="360"/>
+        </w:tabs>
+        <w:spacing w:after="50"/>
+        <w:jc w:val="both"/>
+        <w:rPr>
+          <w:sz w:val="20"/>
+          <w:szCs w:val="20"/>
+        </w:rPr>
+      </w:pPr>
+      <w:r>
+        <w:rPr>
+          <w:rFonts w:hint="default"/>
+          <w:sz w:val="20"/>
+          <w:szCs w:val="20"/>
+          <w:lang w:val="en-IN"/>
+        </w:rPr>
+        <w:t>[</w:t>
+      </w:r>
+      <w:r>
+        <w:rPr>
+          <w:sz w:val="20"/>
+          <w:szCs w:val="20"/>
+        </w:rPr>
+        <w:t>13</w:t>
+      </w:r>
+      <w:r>
+        <w:rPr>
+          <w:rFonts w:hint="default"/>
+          <w:sz w:val="20"/>
+          <w:szCs w:val="20"/>
+          <w:lang w:val="en-IN"/>
+        </w:rPr>
+        <w:t>]</w:t>
+      </w:r>
+      <w:r>
+        <w:rPr>
+          <w:sz w:val="20"/>
+          <w:szCs w:val="20"/>
+        </w:rPr>
+        <w:t>. L. Zhao, H. Zhu, and Q. Li, "Transfer Learning for Depression Detection: A Model for Low-Resource Environments," Journal, 2021.</w:t>
+      </w:r>
+    </w:p>
+    <w:p>
+      <w:pPr>
+        <w:tabs>
+          <w:tab w:val="left" w:pos="360"/>
+        </w:tabs>
+        <w:spacing w:after="50"/>
+        <w:jc w:val="both"/>
+        <w:rPr>
+          <w:sz w:val="20"/>
+          <w:szCs w:val="20"/>
+        </w:rPr>
+      </w:pPr>
+      <w:r>
+        <w:rPr>
+          <w:rFonts w:hint="default"/>
+          <w:sz w:val="20"/>
+          <w:szCs w:val="20"/>
+          <w:lang w:val="en-IN"/>
+        </w:rPr>
+        <w:t>[</w:t>
+      </w:r>
+      <w:r>
+        <w:rPr>
+          <w:sz w:val="20"/>
+          <w:szCs w:val="20"/>
+        </w:rPr>
+        <w:t>14</w:t>
+      </w:r>
+      <w:r>
+        <w:rPr>
+          <w:rFonts w:hint="default"/>
+          <w:sz w:val="20"/>
+          <w:szCs w:val="20"/>
+          <w:lang w:val="en-IN"/>
+        </w:rPr>
+        <w:t>]</w:t>
+      </w:r>
+      <w:r>
+        <w:rPr>
+          <w:sz w:val="20"/>
+          <w:szCs w:val="20"/>
+        </w:rPr>
+        <w:t>. P. Mehta and S. Saxena, "Deep Learning Framework for Sentiment Analysis on Social Media Data for Depression Detection," Journal, 2020.</w:t>
+      </w:r>
+    </w:p>
+    <w:p>
+      <w:pPr>
+        <w:tabs>
+          <w:tab w:val="left" w:pos="360"/>
+        </w:tabs>
+        <w:spacing w:after="50"/>
+        <w:jc w:val="both"/>
+        <w:rPr>
+          <w:sz w:val="20"/>
+          <w:szCs w:val="20"/>
+        </w:rPr>
+      </w:pPr>
+      <w:r>
+        <w:rPr>
+          <w:rFonts w:hint="default"/>
+          <w:sz w:val="20"/>
+          <w:szCs w:val="20"/>
+          <w:lang w:val="en-IN"/>
+        </w:rPr>
+        <w:t>[</w:t>
+      </w:r>
+      <w:r>
+        <w:rPr>
+          <w:sz w:val="20"/>
+          <w:szCs w:val="20"/>
+        </w:rPr>
+        <w:t>15</w:t>
+      </w:r>
+      <w:r>
+        <w:rPr>
+          <w:rFonts w:hint="default"/>
+          <w:sz w:val="20"/>
+          <w:szCs w:val="20"/>
+          <w:lang w:val="en-IN"/>
+        </w:rPr>
+        <w:t>]</w:t>
+      </w:r>
+      <w:r>
+        <w:rPr>
+          <w:sz w:val="20"/>
+          <w:szCs w:val="20"/>
+        </w:rPr>
+        <w:t>. Z. Liu, J. Chen, and Y. Zhou, "Multimodal Deep Learning for Real-Time Depression Detection Using EEG and Facial Analysis," Journal, 2023.</w:t>
+      </w:r>
+    </w:p>
+    <w:p>
+      <w:pPr>
+        <w:tabs>
+          <w:tab w:val="left" w:pos="360"/>
+        </w:tabs>
+        <w:spacing w:after="50"/>
+        <w:jc w:val="both"/>
+        <w:rPr>
+          <w:sz w:val="20"/>
+          <w:szCs w:val="20"/>
+        </w:rPr>
+      </w:pPr>
+    </w:p>
+    <w:p>
+      <w:pPr>
+        <w:tabs>
+          <w:tab w:val="left" w:pos="360"/>
+        </w:tabs>
+        <w:spacing w:after="50"/>
+        <w:jc w:val="both"/>
+        <w:rPr>
+          <w:sz w:val="20"/>
+          <w:szCs w:val="20"/>
+        </w:rPr>
+      </w:pPr>
+    </w:p>
+    <w:p>
+      <w:pPr>
+        <w:pBdr>
+          <w:top w:val="none" w:color="auto" w:sz="0" w:space="0"/>
+          <w:left w:val="none" w:color="auto" w:sz="0" w:space="0"/>
+          <w:bottom w:val="none" w:color="auto" w:sz="0" w:space="0"/>
+          <w:right w:val="none" w:color="auto" w:sz="0" w:space="0"/>
+          <w:between w:val="none" w:color="auto" w:sz="0" w:space="0"/>
+        </w:pBdr>
+        <w:tabs>
+          <w:tab w:val="left" w:pos="360"/>
+        </w:tabs>
+        <w:spacing w:after="50"/>
+        <w:jc w:val="both"/>
+        <w:rPr>
+          <w:sz w:val="20"/>
+          <w:szCs w:val="20"/>
+        </w:rPr>
+      </w:pPr>
+      <w:bookmarkStart w:id="0" w:name="_GoBack"/>
+      <w:bookmarkEnd w:id="0"/>
     </w:p>
     <w:p>
       <w:pPr>
@@ -3755,6 +4167,7 @@
     <w:name w:val="Header Char"/>
     <w:basedOn w:val="8"/>
     <w:link w:val="11"/>
+    <w:qFormat/>
     <w:uiPriority w:val="99"/>
   </w:style>
   <w:style w:type="character" w:customStyle="1" w:styleId="19">
@@ -3779,6 +4192,7 @@
     <w:basedOn w:val="8"/>
     <w:semiHidden/>
     <w:unhideWhenUsed/>
+    <w:qFormat/>
     <w:uiPriority w:val="99"/>
     <w:rPr>
       <w:color w:val="605E5C"/>

</xml_diff>